<commit_message>
first commit from Pi_3b inkl eduroam, BME280/Multiplex
</commit_message>
<xml_diff>
--- a/Pinout_ADS_BME_Pi.docx
+++ b/Pinout_ADS_BME_Pi.docx
@@ -3,22 +3,48 @@
 <w:document xmlns:wpc="http://schemas.microsoft.com/office/word/2010/wordprocessingCanvas" xmlns:cx="http://schemas.microsoft.com/office/drawing/2014/chartex" xmlns:cx1="http://schemas.microsoft.com/office/drawing/2015/9/8/chartex" xmlns:mc="http://schemas.openxmlformats.org/markup-compatibility/2006" xmlns:o="urn:schemas-microsoft-com:office:office" xmlns:r="http://schemas.openxmlformats.org/officeDocument/2006/relationships" xmlns:m="http://schemas.openxmlformats.org/officeDocument/2006/math" xmlns:v="urn:schemas-microsoft-com:vml" xmlns:wp14="http://schemas.microsoft.com/office/word/2010/wordprocessingDrawing" xmlns:wp="http://schemas.openxmlformats.org/drawingml/2006/wordprocessingDrawing" xmlns:w10="urn:schemas-microsoft-com:office:word" xmlns:w="http://schemas.openxmlformats.org/wordprocessingml/2006/main" xmlns:w14="http://schemas.microsoft.com/office/word/2010/wordml" xmlns:w15="http://schemas.microsoft.com/office/word/2012/wordml" xmlns:w16se="http://schemas.microsoft.com/office/word/2015/wordml/symex" xmlns:wpg="http://schemas.microsoft.com/office/word/2010/wordprocessingGroup" xmlns:wpi="http://schemas.microsoft.com/office/word/2010/wordprocessingInk" xmlns:wne="http://schemas.microsoft.com/office/word/2006/wordml" xmlns:wps="http://schemas.microsoft.com/office/word/2010/wordprocessingShape" mc:Ignorable="w14 w15 w16se wp14">
   <w:body>
     <w:p>
-      <w:proofErr w:type="spellStart"/>
-      <w:r>
+      <w:pPr>
         <w:rPr>
           <w:b/>
           <w:bCs/>
           <w:u w:val="single"/>
         </w:rPr>
-        <w:t>ADS_Bezeichnung</w:t>
-      </w:r>
-      <w:proofErr w:type="spellEnd"/>
+      </w:pPr>
       <w:r>
         <w:rPr>
           <w:b/>
           <w:bCs/>
           <w:u w:val="single"/>
         </w:rPr>
+        <w:t>Pi3 mit 6-pol und 10pol Stiftleiste</w:t>
+      </w:r>
+    </w:p>
+    <w:p>
+      <w:pPr>
+        <w:rPr>
+          <w:b/>
+          <w:bCs/>
+          <w:u w:val="single"/>
+        </w:rPr>
+      </w:pPr>
+    </w:p>
+    <w:p>
+      <w:proofErr w:type="spellStart"/>
+      <w:r>
+        <w:rPr>
+          <w:b/>
+          <w:bCs/>
+          <w:u w:val="single"/>
+        </w:rPr>
+        <w:t>ADS_Bezeichnung</w:t>
+      </w:r>
+      <w:proofErr w:type="spellEnd"/>
+      <w:r>
+        <w:rPr>
+          <w:b/>
+          <w:bCs/>
+          <w:u w:val="single"/>
+        </w:rPr>
         <w:t>          Pi                           Stecker-PIN</w:t>
       </w:r>
     </w:p>
@@ -45,49 +71,33 @@
       </w:r>
     </w:p>
     <w:p>
-      <w:pPr>
-        <w:rPr>
-          <w:lang w:val="en-GB"/>
-        </w:rPr>
-      </w:pPr>
-      <w:r>
-        <w:rPr>
-          <w:lang w:val="en-GB"/>
-        </w:rPr>
+      <w:r>
         <w:t>GND</w:t>
       </w:r>
       <w:r>
-        <w:rPr>
-          <w:lang w:val="en-GB"/>
-        </w:rPr>
-        <w:tab/>
-      </w:r>
-      <w:r>
-        <w:rPr>
-          <w:lang w:val="en-GB"/>
-        </w:rPr>
-        <w:tab/>
-      </w:r>
-      <w:r>
-        <w:rPr>
-          <w:lang w:val="en-GB"/>
-        </w:rPr>
+        <w:tab/>
+      </w:r>
+      <w:r>
+        <w:tab/>
+      </w:r>
+      <w:r>
         <w:tab/>
         <w:t>ge_14</w:t>
       </w:r>
       <w:r>
-        <w:rPr>
-          <w:lang w:val="en-GB"/>
-        </w:rPr>
-        <w:tab/>
-      </w:r>
-      <w:r>
-        <w:rPr>
-          <w:lang w:val="en-GB"/>
-        </w:rPr>
+        <w:tab/>
+      </w:r>
+      <w:r>
         <w:tab/>
         <w:t>PIN10</w:t>
       </w:r>
+      <w:r>
+        <w:tab/>
+      </w:r>
+      <w:r>
+        <w:tab/>
+        <w:t>2*über 150 Ohm an Masse</w:t>
+      </w:r>
     </w:p>
     <w:p>
       <w:pPr>
@@ -118,7 +128,37 @@
           <w:lang w:val="en-GB"/>
         </w:rPr>
         <w:tab/>
-        <w:t xml:space="preserve">gn-5                      </w:t>
+        <w:t>gn-5</w:t>
+      </w:r>
+      <w:r>
+        <w:rPr>
+          <w:lang w:val="en-GB"/>
+        </w:rPr>
+        <w:tab/>
+      </w:r>
+      <w:r>
+        <w:rPr>
+          <w:lang w:val="en-GB"/>
+        </w:rPr>
+        <w:tab/>
+      </w:r>
+      <w:r>
+        <w:rPr>
+          <w:lang w:val="en-GB"/>
+        </w:rPr>
+        <w:tab/>
+      </w:r>
+      <w:r>
+        <w:rPr>
+          <w:lang w:val="en-GB"/>
+        </w:rPr>
+        <w:tab/>
+      </w:r>
+      <w:r>
+        <w:rPr>
+          <w:lang w:val="en-GB"/>
+        </w:rPr>
+        <w:t xml:space="preserve">                      </w:t>
       </w:r>
     </w:p>
     <w:p>
@@ -211,6 +251,40 @@
         <w:tab/>
         <w:t>PIN3</w:t>
       </w:r>
+      <w:r>
+        <w:rPr>
+          <w:lang w:val="en-GB"/>
+        </w:rPr>
+        <w:tab/>
+      </w:r>
+      <w:r>
+        <w:rPr>
+          <w:lang w:val="en-GB"/>
+        </w:rPr>
+        <w:tab/>
+      </w:r>
+      <w:proofErr w:type="spellStart"/>
+      <w:proofErr w:type="gramStart"/>
+      <w:r>
+        <w:rPr>
+          <w:lang w:val="en-GB"/>
+        </w:rPr>
+        <w:t>gn</w:t>
+      </w:r>
+      <w:proofErr w:type="spellEnd"/>
+      <w:r>
+        <w:rPr>
+          <w:lang w:val="en-GB"/>
+        </w:rPr>
+        <w:t>&gt;</w:t>
+      </w:r>
+      <w:proofErr w:type="gramEnd"/>
+      <w:r>
+        <w:rPr>
+          <w:lang w:val="en-GB"/>
+        </w:rPr>
+        <w:t>GA_O2</w:t>
+      </w:r>
     </w:p>
     <w:p>
       <w:pPr>
@@ -315,6 +389,32 @@
         <w:tab/>
         <w:t>PIN7</w:t>
       </w:r>
+      <w:r>
+        <w:rPr>
+          <w:lang w:val="en-GB"/>
+        </w:rPr>
+        <w:tab/>
+      </w:r>
+      <w:r>
+        <w:rPr>
+          <w:lang w:val="en-GB"/>
+        </w:rPr>
+        <w:tab/>
+      </w:r>
+      <w:proofErr w:type="spellStart"/>
+      <w:r>
+        <w:rPr>
+          <w:lang w:val="en-GB"/>
+        </w:rPr>
+        <w:t>ws</w:t>
+      </w:r>
+      <w:proofErr w:type="spellEnd"/>
+      <w:r>
+        <w:rPr>
+          <w:lang w:val="en-GB"/>
+        </w:rPr>
+        <w:t>&gt;GA_CO2</w:t>
+      </w:r>
     </w:p>
     <w:p>
       <w:pPr>
@@ -507,264 +607,1468 @@
           <w:lang w:val="en-GB"/>
         </w:rPr>
         <w:tab/>
+      </w:r>
+    </w:p>
+    <w:p>
+      <w:r>
+        <w:t>+5V</w:t>
+      </w:r>
+      <w:r>
+        <w:tab/>
+      </w:r>
+      <w:r>
+        <w:tab/>
+      </w:r>
+      <w:r>
+        <w:tab/>
+        <w:t>rt-2</w:t>
+      </w:r>
+      <w:r>
+        <w:tab/>
+      </w:r>
+      <w:r>
+        <w:tab/>
+        <w:t>PIN2</w:t>
+      </w:r>
+    </w:p>
+    <w:p>
+      <w:r>
+        <w:t> </w:t>
+      </w:r>
+    </w:p>
+    <w:p>
+      <w:r>
+        <w:rPr>
+          <w:b/>
+          <w:bCs/>
+          <w:u w:val="single"/>
+        </w:rPr>
+        <w:t>1W / TGZ anbringen:</w:t>
+      </w:r>
+    </w:p>
+    <w:p>
+      <w:r>
+        <w:t>6pol Stiftleiste im Deckel anbringen</w:t>
+      </w:r>
+    </w:p>
+    <w:p>
+      <w:r>
+        <w:t>3,3V</w:t>
+      </w:r>
+      <w:r>
+        <w:tab/>
+      </w:r>
+      <w:r>
+        <w:tab/>
+      </w:r>
+      <w:r>
+        <w:tab/>
+      </w:r>
+      <w:proofErr w:type="spellStart"/>
+      <w:r>
+        <w:t>rt_ADS</w:t>
+      </w:r>
+      <w:proofErr w:type="spellEnd"/>
+      <w:r>
+        <w:tab/>
+      </w:r>
+      <w:r>
+        <w:tab/>
+        <w:t>PIN1</w:t>
+      </w:r>
+    </w:p>
+    <w:p>
+      <w:pPr>
+        <w:rPr>
+          <w:lang w:val="en-GB"/>
+        </w:rPr>
+      </w:pPr>
+      <w:r>
+        <w:rPr>
+          <w:lang w:val="en-GB"/>
+        </w:rPr>
+        <w:t>GND</w:t>
+      </w:r>
+      <w:r>
+        <w:rPr>
+          <w:lang w:val="en-GB"/>
+        </w:rPr>
+        <w:tab/>
+      </w:r>
+      <w:r>
+        <w:rPr>
+          <w:lang w:val="en-GB"/>
+        </w:rPr>
+        <w:tab/>
+      </w:r>
+      <w:r>
+        <w:rPr>
+          <w:lang w:val="en-GB"/>
+        </w:rPr>
+        <w:tab/>
+        <w:t>bl-6</w:t>
+      </w:r>
+      <w:r>
+        <w:rPr>
+          <w:lang w:val="en-GB"/>
+        </w:rPr>
+        <w:tab/>
+      </w:r>
+      <w:r>
+        <w:rPr>
+          <w:lang w:val="en-GB"/>
+        </w:rPr>
+        <w:tab/>
+        <w:t>PIN3</w:t>
+      </w:r>
+    </w:p>
+    <w:p>
+      <w:pPr>
+        <w:rPr>
+          <w:lang w:val="en-GB"/>
+        </w:rPr>
+      </w:pPr>
+      <w:r>
+        <w:rPr>
+          <w:lang w:val="en-GB"/>
+        </w:rPr>
+        <w:t>GPIO4</w:t>
+      </w:r>
+      <w:r>
+        <w:rPr>
+          <w:lang w:val="en-GB"/>
+        </w:rPr>
+        <w:tab/>
+      </w:r>
+      <w:r>
+        <w:rPr>
+          <w:lang w:val="en-GB"/>
+        </w:rPr>
+        <w:tab/>
+      </w:r>
+      <w:r>
+        <w:rPr>
+          <w:lang w:val="en-GB"/>
+        </w:rPr>
+        <w:tab/>
+        <w:t>vi-7</w:t>
+      </w:r>
+      <w:r>
+        <w:rPr>
+          <w:lang w:val="en-GB"/>
+        </w:rPr>
+        <w:tab/>
+      </w:r>
+      <w:r>
+        <w:rPr>
+          <w:lang w:val="en-GB"/>
+        </w:rPr>
+        <w:tab/>
+        <w:t>PIN5</w:t>
+      </w:r>
+    </w:p>
+    <w:p>
+      <w:pPr>
+        <w:rPr>
+          <w:lang w:val="en-GB"/>
+        </w:rPr>
+      </w:pPr>
+      <w:r>
+        <w:rPr>
+          <w:lang w:val="en-GB"/>
+        </w:rPr>
+        <w:t>SCL</w:t>
+      </w:r>
+      <w:r>
+        <w:rPr>
+          <w:lang w:val="en-GB"/>
+        </w:rPr>
+        <w:tab/>
+      </w:r>
+      <w:r>
+        <w:rPr>
+          <w:lang w:val="en-GB"/>
+        </w:rPr>
+        <w:tab/>
+      </w:r>
+      <w:r>
+        <w:rPr>
+          <w:lang w:val="en-GB"/>
+        </w:rPr>
+        <w:tab/>
+        <w:t>gn_14</w:t>
+      </w:r>
+      <w:r>
+        <w:rPr>
+          <w:lang w:val="en-GB"/>
+        </w:rPr>
+        <w:tab/>
+      </w:r>
+      <w:r>
+        <w:rPr>
+          <w:lang w:val="en-GB"/>
+        </w:rPr>
+        <w:tab/>
+        <w:t>PIN2</w:t>
+      </w:r>
+    </w:p>
+    <w:p>
+      <w:pPr>
+        <w:rPr>
+          <w:lang w:val="en-GB"/>
+        </w:rPr>
+      </w:pPr>
+      <w:r>
+        <w:rPr>
+          <w:lang w:val="en-GB"/>
+        </w:rPr>
+        <w:t>SDA</w:t>
+      </w:r>
+      <w:r>
+        <w:rPr>
+          <w:lang w:val="en-GB"/>
+        </w:rPr>
+        <w:tab/>
+      </w:r>
+      <w:r>
+        <w:rPr>
+          <w:lang w:val="en-GB"/>
+        </w:rPr>
+        <w:tab/>
+      </w:r>
+      <w:r>
+        <w:rPr>
+          <w:lang w:val="en-GB"/>
+        </w:rPr>
+        <w:tab/>
+        <w:t>ge_3</w:t>
+      </w:r>
+      <w:r>
+        <w:rPr>
+          <w:lang w:val="en-GB"/>
+        </w:rPr>
+        <w:tab/>
+      </w:r>
+      <w:r>
+        <w:rPr>
+          <w:lang w:val="en-GB"/>
+        </w:rPr>
+        <w:tab/>
+        <w:t>PIN4</w:t>
+      </w:r>
+    </w:p>
+    <w:p>
+      <w:pPr>
+        <w:rPr>
+          <w:lang w:val="en-GB"/>
+        </w:rPr>
+      </w:pPr>
+    </w:p>
+    <w:p>
+      <w:pPr>
+        <w:rPr>
+          <w:lang w:val="en-GB"/>
+        </w:rPr>
+      </w:pPr>
+    </w:p>
+    <w:p>
+      <w:pPr>
+        <w:rPr>
+          <w:lang w:val="en-GB"/>
+        </w:rPr>
+      </w:pPr>
+    </w:p>
+    <w:p>
+      <w:pPr>
+        <w:rPr>
+          <w:lang w:val="en-GB"/>
+        </w:rPr>
+      </w:pPr>
+    </w:p>
+    <w:p>
+      <w:pPr>
+        <w:rPr>
+          <w:b/>
+          <w:u w:val="single"/>
+        </w:rPr>
+      </w:pPr>
+      <w:r>
+        <w:rPr>
+          <w:b/>
+          <w:u w:val="single"/>
+        </w:rPr>
+        <w:t xml:space="preserve">Pi4 mit 16-pol Stiftleiste und </w:t>
+      </w:r>
+      <w:r>
+        <w:rPr>
+          <w:b/>
+          <w:u w:val="single"/>
+        </w:rPr>
+        <w:t>Multiplexer</w:t>
       </w:r>
       <w:bookmarkStart w:id="0" w:name="_GoBack"/>
       <w:bookmarkEnd w:id="0"/>
-    </w:p>
-    <w:p>
-      <w:r>
-        <w:t>+5V</w:t>
-      </w:r>
-      <w:r>
-        <w:tab/>
-      </w:r>
-      <w:r>
-        <w:tab/>
-      </w:r>
-      <w:r>
-        <w:tab/>
-        <w:t>rt-2</w:t>
-      </w:r>
-      <w:r>
-        <w:tab/>
-      </w:r>
-      <w:r>
-        <w:tab/>
-        <w:t>PIN2</w:t>
-      </w:r>
-    </w:p>
-    <w:p>
-      <w:r>
-        <w:t> </w:t>
-      </w:r>
-    </w:p>
-    <w:p>
-      <w:r>
-        <w:rPr>
-          <w:b/>
-          <w:bCs/>
+      <w:r>
+        <w:rPr>
+          <w:b/>
           <w:u w:val="single"/>
         </w:rPr>
-        <w:t>1W / TGZ anbringen:</w:t>
-      </w:r>
-    </w:p>
-    <w:p>
-      <w:r>
-        <w:t>6pol Stiftleiste im Deckel anbringen</w:t>
-      </w:r>
-    </w:p>
-    <w:p>
-      <w:r>
-        <w:t>3,3V</w:t>
-      </w:r>
-      <w:r>
-        <w:tab/>
-      </w:r>
-      <w:r>
-        <w:tab/>
-      </w:r>
-      <w:r>
+        <w:t>:</w:t>
+      </w:r>
+    </w:p>
+    <w:p>
+      <w:pPr>
+        <w:rPr>
+          <w:b/>
+        </w:rPr>
+      </w:pPr>
+    </w:p>
+    <w:p>
+      <w:pPr>
+        <w:rPr>
+          <w:b/>
+          <w:u w:val="single"/>
+          <w:lang w:val="en-GB"/>
+        </w:rPr>
+      </w:pPr>
+      <w:r>
+        <w:rPr>
+          <w:b/>
+        </w:rPr>
+        <w:tab/>
+      </w:r>
+      <w:r>
+        <w:rPr>
+          <w:b/>
+          <w:u w:val="single"/>
+        </w:rPr>
+        <w:tab/>
+      </w:r>
+      <w:r>
+        <w:rPr>
+          <w:b/>
+          <w:u w:val="single"/>
+        </w:rPr>
         <w:tab/>
       </w:r>
       <w:proofErr w:type="spellStart"/>
       <w:r>
-        <w:t>rt_ADS</w:t>
+        <w:rPr>
+          <w:b/>
+          <w:u w:val="single"/>
+          <w:lang w:val="en-GB"/>
+        </w:rPr>
+        <w:t>Exp</w:t>
       </w:r>
       <w:proofErr w:type="spellEnd"/>
       <w:r>
-        <w:tab/>
-      </w:r>
-      <w:r>
-        <w:tab/>
-        <w:t>PIN1</w:t>
-      </w:r>
-    </w:p>
-    <w:p>
-      <w:pPr>
-        <w:rPr>
-          <w:lang w:val="en-GB"/>
-        </w:rPr>
-      </w:pPr>
-      <w:r>
-        <w:rPr>
-          <w:lang w:val="en-GB"/>
-        </w:rPr>
-        <w:t>GND</w:t>
-      </w:r>
-      <w:r>
-        <w:rPr>
-          <w:lang w:val="en-GB"/>
-        </w:rPr>
-        <w:tab/>
-      </w:r>
-      <w:r>
-        <w:rPr>
-          <w:lang w:val="en-GB"/>
-        </w:rPr>
-        <w:tab/>
-      </w:r>
-      <w:r>
-        <w:rPr>
-          <w:lang w:val="en-GB"/>
-        </w:rPr>
-        <w:tab/>
-        <w:t>bl-6</w:t>
-      </w:r>
-      <w:r>
-        <w:rPr>
-          <w:lang w:val="en-GB"/>
-        </w:rPr>
-        <w:tab/>
-      </w:r>
-      <w:r>
-        <w:rPr>
-          <w:lang w:val="en-GB"/>
-        </w:rPr>
-        <w:tab/>
-        <w:t>PIN3</w:t>
-      </w:r>
-    </w:p>
-    <w:p>
-      <w:pPr>
-        <w:rPr>
-          <w:lang w:val="en-GB"/>
-        </w:rPr>
-      </w:pPr>
-      <w:r>
-        <w:rPr>
-          <w:lang w:val="en-GB"/>
-        </w:rPr>
-        <w:t>GPIO4</w:t>
-      </w:r>
-      <w:r>
-        <w:rPr>
-          <w:lang w:val="en-GB"/>
-        </w:rPr>
-        <w:tab/>
-      </w:r>
-      <w:r>
-        <w:rPr>
-          <w:lang w:val="en-GB"/>
-        </w:rPr>
-        <w:tab/>
-      </w:r>
-      <w:r>
-        <w:rPr>
-          <w:lang w:val="en-GB"/>
-        </w:rPr>
-        <w:tab/>
-        <w:t>vi-7</w:t>
-      </w:r>
-      <w:r>
-        <w:rPr>
-          <w:lang w:val="en-GB"/>
-        </w:rPr>
-        <w:tab/>
-      </w:r>
-      <w:r>
-        <w:rPr>
-          <w:lang w:val="en-GB"/>
-        </w:rPr>
-        <w:tab/>
-        <w:t>PIN5</w:t>
-      </w:r>
-    </w:p>
-    <w:p>
-      <w:pPr>
-        <w:rPr>
-          <w:lang w:val="en-GB"/>
-        </w:rPr>
-      </w:pPr>
-      <w:r>
-        <w:rPr>
-          <w:lang w:val="en-GB"/>
-        </w:rPr>
-        <w:t>SCL</w:t>
-      </w:r>
-      <w:r>
-        <w:rPr>
-          <w:lang w:val="en-GB"/>
-        </w:rPr>
-        <w:tab/>
-      </w:r>
-      <w:r>
-        <w:rPr>
-          <w:lang w:val="en-GB"/>
-        </w:rPr>
-        <w:tab/>
-      </w:r>
-      <w:r>
-        <w:rPr>
-          <w:lang w:val="en-GB"/>
-        </w:rPr>
-        <w:tab/>
-        <w:t>gn_14</w:t>
-      </w:r>
-      <w:r>
-        <w:rPr>
-          <w:lang w:val="en-GB"/>
-        </w:rPr>
-        <w:tab/>
-      </w:r>
-      <w:r>
-        <w:rPr>
-          <w:lang w:val="en-GB"/>
-        </w:rPr>
-        <w:tab/>
-        <w:t>PIN2</w:t>
-      </w:r>
-    </w:p>
-    <w:p>
-      <w:pPr>
-        <w:rPr>
-          <w:lang w:val="en-GB"/>
-        </w:rPr>
-      </w:pPr>
-      <w:r>
-        <w:rPr>
-          <w:lang w:val="en-GB"/>
-        </w:rPr>
-        <w:t>SDA</w:t>
-      </w:r>
-      <w:r>
-        <w:rPr>
-          <w:lang w:val="en-GB"/>
-        </w:rPr>
-        <w:tab/>
-      </w:r>
-      <w:r>
-        <w:rPr>
-          <w:lang w:val="en-GB"/>
-        </w:rPr>
-        <w:tab/>
-      </w:r>
-      <w:r>
-        <w:rPr>
-          <w:lang w:val="en-GB"/>
-        </w:rPr>
-        <w:tab/>
-        <w:t>ge_3</w:t>
-      </w:r>
-      <w:r>
-        <w:rPr>
-          <w:lang w:val="en-GB"/>
-        </w:rPr>
-        <w:tab/>
-      </w:r>
-      <w:r>
-        <w:rPr>
-          <w:lang w:val="en-GB"/>
-        </w:rPr>
-        <w:tab/>
-        <w:t>PIN4</w:t>
-      </w:r>
-    </w:p>
-    <w:p>
-      <w:pPr>
-        <w:rPr>
-          <w:lang w:val="en-GB"/>
-        </w:rPr>
-      </w:pPr>
+        <w:rPr>
+          <w:b/>
+          <w:u w:val="single"/>
+          <w:lang w:val="en-GB"/>
+        </w:rPr>
+        <w:tab/>
+      </w:r>
+      <w:r>
+        <w:rPr>
+          <w:b/>
+          <w:u w:val="single"/>
+          <w:lang w:val="en-GB"/>
+        </w:rPr>
+        <w:tab/>
+      </w:r>
+      <w:r>
+        <w:rPr>
+          <w:b/>
+          <w:u w:val="single"/>
+          <w:lang w:val="en-GB"/>
+        </w:rPr>
+        <w:tab/>
+        <w:t>ADS</w:t>
+      </w:r>
+      <w:r>
+        <w:rPr>
+          <w:b/>
+          <w:u w:val="single"/>
+          <w:lang w:val="en-GB"/>
+        </w:rPr>
+        <w:tab/>
+      </w:r>
+      <w:r>
+        <w:rPr>
+          <w:b/>
+          <w:u w:val="single"/>
+          <w:lang w:val="en-GB"/>
+        </w:rPr>
+        <w:tab/>
+      </w:r>
+      <w:r>
+        <w:rPr>
+          <w:b/>
+          <w:u w:val="single"/>
+          <w:lang w:val="en-GB"/>
+        </w:rPr>
+        <w:tab/>
+      </w:r>
+      <w:proofErr w:type="spellStart"/>
+      <w:r>
+        <w:rPr>
+          <w:b/>
+          <w:u w:val="single"/>
+          <w:lang w:val="en-GB"/>
+        </w:rPr>
+        <w:t>Stecker</w:t>
+      </w:r>
+      <w:proofErr w:type="spellEnd"/>
+      <w:r>
+        <w:rPr>
+          <w:b/>
+          <w:u w:val="single"/>
+          <w:lang w:val="en-GB"/>
+        </w:rPr>
+        <w:t xml:space="preserve"> 16-pol</w:t>
+      </w:r>
+    </w:p>
+    <w:p>
+      <w:pPr>
+        <w:rPr>
+          <w:lang w:val="en-GB"/>
+        </w:rPr>
+      </w:pPr>
+      <w:r>
+        <w:rPr>
+          <w:lang w:val="en-GB"/>
+        </w:rPr>
+        <w:t>3</w:t>
+      </w:r>
+      <w:proofErr w:type="gramStart"/>
+      <w:r>
+        <w:rPr>
+          <w:lang w:val="en-GB"/>
+        </w:rPr>
+        <w:t>,3V</w:t>
+      </w:r>
+      <w:proofErr w:type="gramEnd"/>
+      <w:r>
+        <w:rPr>
+          <w:lang w:val="en-GB"/>
+        </w:rPr>
+        <w:t>(br_1)</w:t>
+      </w:r>
+      <w:r>
+        <w:rPr>
+          <w:lang w:val="en-GB"/>
+        </w:rPr>
+        <w:tab/>
+      </w:r>
+      <w:r>
+        <w:rPr>
+          <w:lang w:val="en-GB"/>
+        </w:rPr>
+        <w:tab/>
+        <w:t>rt_3,3V_Exp</w:t>
+      </w:r>
+      <w:r>
+        <w:rPr>
+          <w:lang w:val="en-GB"/>
+        </w:rPr>
+        <w:tab/>
+      </w:r>
+      <w:r>
+        <w:rPr>
+          <w:lang w:val="en-GB"/>
+        </w:rPr>
+        <w:tab/>
+      </w:r>
+      <w:r>
+        <w:rPr>
+          <w:lang w:val="en-GB"/>
+        </w:rPr>
+        <w:tab/>
+      </w:r>
+      <w:r>
+        <w:rPr>
+          <w:lang w:val="en-GB"/>
+        </w:rPr>
+        <w:tab/>
+      </w:r>
+      <w:r>
+        <w:rPr>
+          <w:lang w:val="en-GB"/>
+        </w:rPr>
+        <w:tab/>
+        <w:t>1</w:t>
+      </w:r>
+    </w:p>
+    <w:p>
+      <w:pPr>
+        <w:rPr>
+          <w:lang w:val="en-GB"/>
+        </w:rPr>
+      </w:pPr>
+      <w:proofErr w:type="spellStart"/>
+      <w:proofErr w:type="gramStart"/>
+      <w:r>
+        <w:rPr>
+          <w:lang w:val="en-GB"/>
+        </w:rPr>
+        <w:t>Gnd</w:t>
+      </w:r>
+      <w:proofErr w:type="spellEnd"/>
+      <w:r>
+        <w:rPr>
+          <w:lang w:val="en-GB"/>
+        </w:rPr>
+        <w:t>(</w:t>
+      </w:r>
+      <w:proofErr w:type="gramEnd"/>
+      <w:r>
+        <w:rPr>
+          <w:lang w:val="en-GB"/>
+        </w:rPr>
+        <w:t>bl_6)</w:t>
+      </w:r>
+      <w:r>
+        <w:rPr>
+          <w:lang w:val="en-GB"/>
+        </w:rPr>
+        <w:tab/>
+      </w:r>
+      <w:r>
+        <w:rPr>
+          <w:lang w:val="en-GB"/>
+        </w:rPr>
+        <w:tab/>
+      </w:r>
+      <w:proofErr w:type="spellStart"/>
+      <w:r>
+        <w:rPr>
+          <w:lang w:val="en-GB"/>
+        </w:rPr>
+        <w:t>sw_Gnd-Exp</w:t>
+      </w:r>
+      <w:proofErr w:type="spellEnd"/>
+      <w:r>
+        <w:rPr>
+          <w:lang w:val="en-GB"/>
+        </w:rPr>
+        <w:tab/>
+      </w:r>
+      <w:r>
+        <w:rPr>
+          <w:lang w:val="en-GB"/>
+        </w:rPr>
+        <w:tab/>
+      </w:r>
+      <w:r>
+        <w:rPr>
+          <w:lang w:val="en-GB"/>
+        </w:rPr>
+        <w:tab/>
+      </w:r>
+      <w:r>
+        <w:rPr>
+          <w:lang w:val="en-GB"/>
+        </w:rPr>
+        <w:tab/>
+      </w:r>
+      <w:r>
+        <w:rPr>
+          <w:lang w:val="en-GB"/>
+        </w:rPr>
+        <w:tab/>
+        <w:t>3</w:t>
+      </w:r>
+    </w:p>
+    <w:p>
+      <w:pPr>
+        <w:rPr>
+          <w:lang w:val="en-GB"/>
+        </w:rPr>
+      </w:pPr>
+      <w:proofErr w:type="gramStart"/>
+      <w:r>
+        <w:rPr>
+          <w:lang w:val="en-GB"/>
+        </w:rPr>
+        <w:t>SCL(</w:t>
+      </w:r>
+      <w:proofErr w:type="gramEnd"/>
+      <w:r>
+        <w:rPr>
+          <w:lang w:val="en-GB"/>
+        </w:rPr>
+        <w:t>gn_5)</w:t>
+      </w:r>
+      <w:r>
+        <w:rPr>
+          <w:lang w:val="en-GB"/>
+        </w:rPr>
+        <w:tab/>
+      </w:r>
+      <w:r>
+        <w:rPr>
+          <w:lang w:val="en-GB"/>
+        </w:rPr>
+        <w:tab/>
+      </w:r>
+      <w:proofErr w:type="spellStart"/>
+      <w:r>
+        <w:rPr>
+          <w:lang w:val="en-GB"/>
+        </w:rPr>
+        <w:t>gn_SCL_Exp</w:t>
+      </w:r>
+      <w:proofErr w:type="spellEnd"/>
+      <w:r>
+        <w:rPr>
+          <w:lang w:val="en-GB"/>
+        </w:rPr>
+        <w:tab/>
+      </w:r>
+      <w:r>
+        <w:rPr>
+          <w:lang w:val="en-GB"/>
+        </w:rPr>
+        <w:tab/>
+      </w:r>
+    </w:p>
+    <w:p>
+      <w:pPr>
+        <w:rPr>
+          <w:lang w:val="en-GB"/>
+        </w:rPr>
+      </w:pPr>
+      <w:proofErr w:type="gramStart"/>
+      <w:r>
+        <w:rPr>
+          <w:lang w:val="en-GB"/>
+        </w:rPr>
+        <w:t>SDA(</w:t>
+      </w:r>
+      <w:proofErr w:type="gramEnd"/>
+      <w:r>
+        <w:rPr>
+          <w:lang w:val="en-GB"/>
+        </w:rPr>
+        <w:t>or_3)</w:t>
+      </w:r>
+      <w:r>
+        <w:rPr>
+          <w:lang w:val="en-GB"/>
+        </w:rPr>
+        <w:tab/>
+      </w:r>
+      <w:r>
+        <w:rPr>
+          <w:lang w:val="en-GB"/>
+        </w:rPr>
+        <w:tab/>
+      </w:r>
+      <w:proofErr w:type="spellStart"/>
+      <w:r>
+        <w:rPr>
+          <w:lang w:val="en-GB"/>
+        </w:rPr>
+        <w:t>or_SCL_Exp</w:t>
+      </w:r>
+      <w:proofErr w:type="spellEnd"/>
+    </w:p>
+    <w:p>
+      <w:pPr>
+        <w:ind w:left="1416" w:firstLine="708"/>
+        <w:rPr>
+          <w:lang w:val="en-GB"/>
+        </w:rPr>
+      </w:pPr>
+      <w:r>
+        <w:rPr>
+          <w:lang w:val="en-GB"/>
+        </w:rPr>
+        <w:tab/>
+      </w:r>
+    </w:p>
+    <w:p>
+      <w:pPr>
+        <w:pBdr>
+          <w:bottom w:val="single" w:sz="6" w:space="1" w:color="auto"/>
+        </w:pBdr>
+        <w:ind w:left="1416" w:firstLine="708"/>
+        <w:rPr>
+          <w:lang w:val="en-GB"/>
+        </w:rPr>
+      </w:pPr>
+    </w:p>
+    <w:p>
+      <w:pPr>
+        <w:rPr>
+          <w:b/>
+          <w:lang w:val="en-GB"/>
+        </w:rPr>
+      </w:pPr>
+      <w:r>
+        <w:rPr>
+          <w:b/>
+          <w:lang w:val="en-GB"/>
+        </w:rPr>
+        <w:t>Multiplexer:</w:t>
+      </w:r>
+      <w:r>
+        <w:rPr>
+          <w:b/>
+          <w:lang w:val="en-GB"/>
+        </w:rPr>
+        <w:tab/>
+      </w:r>
+      <w:r>
+        <w:rPr>
+          <w:b/>
+          <w:lang w:val="en-GB"/>
+        </w:rPr>
+        <w:tab/>
+      </w:r>
+      <w:r>
+        <w:rPr>
+          <w:b/>
+          <w:lang w:val="en-GB"/>
+        </w:rPr>
+        <w:tab/>
+      </w:r>
+      <w:r>
+        <w:rPr>
+          <w:b/>
+          <w:lang w:val="en-GB"/>
+        </w:rPr>
+        <w:tab/>
+      </w:r>
+      <w:r>
+        <w:rPr>
+          <w:b/>
+          <w:lang w:val="en-GB"/>
+        </w:rPr>
+        <w:tab/>
+      </w:r>
+      <w:r>
+        <w:rPr>
+          <w:b/>
+          <w:lang w:val="en-GB"/>
+        </w:rPr>
+        <w:tab/>
+      </w:r>
+      <w:r>
+        <w:rPr>
+          <w:b/>
+          <w:lang w:val="en-GB"/>
+        </w:rPr>
+        <w:tab/>
+      </w:r>
+      <w:r>
+        <w:rPr>
+          <w:b/>
+          <w:lang w:val="en-GB"/>
+        </w:rPr>
+        <w:tab/>
+      </w:r>
+      <w:proofErr w:type="spellStart"/>
+      <w:r>
+        <w:rPr>
+          <w:b/>
+          <w:u w:val="single"/>
+          <w:lang w:val="en-GB"/>
+        </w:rPr>
+        <w:t>Stecker</w:t>
+      </w:r>
+      <w:proofErr w:type="spellEnd"/>
+      <w:r>
+        <w:rPr>
+          <w:b/>
+          <w:u w:val="single"/>
+          <w:lang w:val="en-GB"/>
+        </w:rPr>
+        <w:t xml:space="preserve"> 16-pol</w:t>
+      </w:r>
+    </w:p>
+    <w:p>
+      <w:pPr>
+        <w:rPr>
+          <w:lang w:val="en-GB"/>
+        </w:rPr>
+      </w:pPr>
+      <w:r>
+        <w:rPr>
+          <w:lang w:val="en-GB"/>
+        </w:rPr>
+        <w:t xml:space="preserve">3,3V </w:t>
+      </w:r>
+      <w:proofErr w:type="spellStart"/>
+      <w:proofErr w:type="gramStart"/>
+      <w:r>
+        <w:rPr>
+          <w:lang w:val="en-GB"/>
+        </w:rPr>
+        <w:t>rt</w:t>
+      </w:r>
+      <w:proofErr w:type="spellEnd"/>
+      <w:proofErr w:type="gramEnd"/>
+      <w:r>
+        <w:rPr>
+          <w:lang w:val="en-GB"/>
+        </w:rPr>
+        <w:tab/>
+      </w:r>
+      <w:r>
+        <w:rPr>
+          <w:lang w:val="en-GB"/>
+        </w:rPr>
+        <w:tab/>
+      </w:r>
+      <w:r>
+        <w:rPr>
+          <w:lang w:val="en-GB"/>
+        </w:rPr>
+        <w:tab/>
+      </w:r>
+      <w:r>
+        <w:rPr>
+          <w:lang w:val="en-GB"/>
+        </w:rPr>
+        <w:tab/>
+      </w:r>
+      <w:r>
+        <w:rPr>
+          <w:lang w:val="en-GB"/>
+        </w:rPr>
+        <w:tab/>
+      </w:r>
+      <w:r>
+        <w:rPr>
+          <w:lang w:val="en-GB"/>
+        </w:rPr>
+        <w:tab/>
+      </w:r>
+      <w:r>
+        <w:rPr>
+          <w:lang w:val="en-GB"/>
+        </w:rPr>
+        <w:tab/>
+      </w:r>
+      <w:r>
+        <w:rPr>
+          <w:lang w:val="en-GB"/>
+        </w:rPr>
+        <w:tab/>
+      </w:r>
+      <w:r>
+        <w:rPr>
+          <w:lang w:val="en-GB"/>
+        </w:rPr>
+        <w:tab/>
+        <w:t>1</w:t>
+      </w:r>
+    </w:p>
+    <w:p>
+      <w:pPr>
+        <w:rPr>
+          <w:lang w:val="en-GB"/>
+        </w:rPr>
+      </w:pPr>
+      <w:proofErr w:type="spellStart"/>
+      <w:r>
+        <w:rPr>
+          <w:lang w:val="en-GB"/>
+        </w:rPr>
+        <w:t>Gnd</w:t>
+      </w:r>
+      <w:proofErr w:type="spellEnd"/>
+      <w:r>
+        <w:rPr>
+          <w:lang w:val="en-GB"/>
+        </w:rPr>
+        <w:t xml:space="preserve"> </w:t>
+      </w:r>
+      <w:proofErr w:type="spellStart"/>
+      <w:r>
+        <w:rPr>
+          <w:lang w:val="en-GB"/>
+        </w:rPr>
+        <w:t>sw</w:t>
+      </w:r>
+      <w:proofErr w:type="spellEnd"/>
+      <w:r>
+        <w:rPr>
+          <w:lang w:val="en-GB"/>
+        </w:rPr>
+        <w:tab/>
+      </w:r>
+      <w:r>
+        <w:rPr>
+          <w:lang w:val="en-GB"/>
+        </w:rPr>
+        <w:tab/>
+      </w:r>
+      <w:r>
+        <w:rPr>
+          <w:lang w:val="en-GB"/>
+        </w:rPr>
+        <w:tab/>
+      </w:r>
+      <w:r>
+        <w:rPr>
+          <w:lang w:val="en-GB"/>
+        </w:rPr>
+        <w:tab/>
+      </w:r>
+      <w:r>
+        <w:rPr>
+          <w:lang w:val="en-GB"/>
+        </w:rPr>
+        <w:tab/>
+      </w:r>
+      <w:r>
+        <w:rPr>
+          <w:lang w:val="en-GB"/>
+        </w:rPr>
+        <w:tab/>
+      </w:r>
+      <w:r>
+        <w:rPr>
+          <w:lang w:val="en-GB"/>
+        </w:rPr>
+        <w:tab/>
+      </w:r>
+      <w:r>
+        <w:rPr>
+          <w:lang w:val="en-GB"/>
+        </w:rPr>
+        <w:tab/>
+      </w:r>
+      <w:r>
+        <w:rPr>
+          <w:lang w:val="en-GB"/>
+        </w:rPr>
+        <w:tab/>
+        <w:t>3</w:t>
+      </w:r>
+    </w:p>
+    <w:p>
+      <w:pPr>
+        <w:rPr>
+          <w:lang w:val="en-GB"/>
+        </w:rPr>
+      </w:pPr>
+    </w:p>
+    <w:p>
+      <w:pPr>
+        <w:rPr>
+          <w:lang w:val="en-GB"/>
+        </w:rPr>
+      </w:pPr>
+      <w:r>
+        <w:rPr>
+          <w:lang w:val="en-GB"/>
+        </w:rPr>
+        <w:t xml:space="preserve">SD0 </w:t>
+      </w:r>
+      <w:proofErr w:type="spellStart"/>
+      <w:r>
+        <w:rPr>
+          <w:lang w:val="en-GB"/>
+        </w:rPr>
+        <w:t>wsgr</w:t>
+      </w:r>
+      <w:proofErr w:type="spellEnd"/>
+      <w:r>
+        <w:rPr>
+          <w:lang w:val="en-GB"/>
+        </w:rPr>
+        <w:tab/>
+      </w:r>
+      <w:r>
+        <w:rPr>
+          <w:lang w:val="en-GB"/>
+        </w:rPr>
+        <w:tab/>
+      </w:r>
+      <w:r>
+        <w:rPr>
+          <w:lang w:val="en-GB"/>
+        </w:rPr>
+        <w:tab/>
+      </w:r>
+      <w:r>
+        <w:rPr>
+          <w:lang w:val="en-GB"/>
+        </w:rPr>
+        <w:tab/>
+      </w:r>
+      <w:r>
+        <w:rPr>
+          <w:lang w:val="en-GB"/>
+        </w:rPr>
+        <w:tab/>
+      </w:r>
+      <w:r>
+        <w:rPr>
+          <w:lang w:val="en-GB"/>
+        </w:rPr>
+        <w:tab/>
+      </w:r>
+      <w:r>
+        <w:rPr>
+          <w:lang w:val="en-GB"/>
+        </w:rPr>
+        <w:tab/>
+      </w:r>
+      <w:r>
+        <w:rPr>
+          <w:lang w:val="en-GB"/>
+        </w:rPr>
+        <w:tab/>
+        <w:t>5</w:t>
+      </w:r>
+    </w:p>
+    <w:p>
+      <w:pPr>
+        <w:rPr>
+          <w:lang w:val="en-GB"/>
+        </w:rPr>
+      </w:pPr>
+      <w:r>
+        <w:rPr>
+          <w:lang w:val="en-GB"/>
+        </w:rPr>
+        <w:t xml:space="preserve">SC0 </w:t>
+      </w:r>
+      <w:proofErr w:type="spellStart"/>
+      <w:r>
+        <w:rPr>
+          <w:lang w:val="en-GB"/>
+        </w:rPr>
+        <w:t>wsgn</w:t>
+      </w:r>
+      <w:proofErr w:type="spellEnd"/>
+      <w:r>
+        <w:rPr>
+          <w:lang w:val="en-GB"/>
+        </w:rPr>
+        <w:tab/>
+      </w:r>
+      <w:r>
+        <w:rPr>
+          <w:lang w:val="en-GB"/>
+        </w:rPr>
+        <w:tab/>
+      </w:r>
+      <w:r>
+        <w:rPr>
+          <w:lang w:val="en-GB"/>
+        </w:rPr>
+        <w:tab/>
+      </w:r>
+      <w:r>
+        <w:rPr>
+          <w:lang w:val="en-GB"/>
+        </w:rPr>
+        <w:tab/>
+      </w:r>
+      <w:r>
+        <w:rPr>
+          <w:lang w:val="en-GB"/>
+        </w:rPr>
+        <w:tab/>
+      </w:r>
+      <w:r>
+        <w:rPr>
+          <w:lang w:val="en-GB"/>
+        </w:rPr>
+        <w:tab/>
+      </w:r>
+      <w:r>
+        <w:rPr>
+          <w:lang w:val="en-GB"/>
+        </w:rPr>
+        <w:tab/>
+      </w:r>
+      <w:r>
+        <w:rPr>
+          <w:lang w:val="en-GB"/>
+        </w:rPr>
+        <w:tab/>
+        <w:t>7</w:t>
+      </w:r>
+    </w:p>
+    <w:p>
+      <w:pPr>
+        <w:rPr>
+          <w:lang w:val="en-GB"/>
+        </w:rPr>
+      </w:pPr>
+      <w:r>
+        <w:rPr>
+          <w:lang w:val="en-GB"/>
+        </w:rPr>
+        <w:t xml:space="preserve">SD1 </w:t>
+      </w:r>
+      <w:proofErr w:type="spellStart"/>
+      <w:r>
+        <w:rPr>
+          <w:lang w:val="en-GB"/>
+        </w:rPr>
+        <w:t>rtbl</w:t>
+      </w:r>
+      <w:proofErr w:type="spellEnd"/>
+      <w:r>
+        <w:rPr>
+          <w:lang w:val="en-GB"/>
+        </w:rPr>
+        <w:tab/>
+      </w:r>
+      <w:r>
+        <w:rPr>
+          <w:lang w:val="en-GB"/>
+        </w:rPr>
+        <w:tab/>
+      </w:r>
+      <w:r>
+        <w:rPr>
+          <w:lang w:val="en-GB"/>
+        </w:rPr>
+        <w:tab/>
+      </w:r>
+      <w:r>
+        <w:rPr>
+          <w:lang w:val="en-GB"/>
+        </w:rPr>
+        <w:tab/>
+      </w:r>
+      <w:r>
+        <w:rPr>
+          <w:lang w:val="en-GB"/>
+        </w:rPr>
+        <w:tab/>
+      </w:r>
+      <w:r>
+        <w:rPr>
+          <w:lang w:val="en-GB"/>
+        </w:rPr>
+        <w:tab/>
+      </w:r>
+      <w:r>
+        <w:rPr>
+          <w:lang w:val="en-GB"/>
+        </w:rPr>
+        <w:tab/>
+      </w:r>
+      <w:r>
+        <w:rPr>
+          <w:lang w:val="en-GB"/>
+        </w:rPr>
+        <w:tab/>
+      </w:r>
+      <w:r>
+        <w:rPr>
+          <w:lang w:val="en-GB"/>
+        </w:rPr>
+        <w:t>9</w:t>
+      </w:r>
+    </w:p>
+    <w:p>
+      <w:pPr>
+        <w:rPr>
+          <w:lang w:val="en-GB"/>
+        </w:rPr>
+      </w:pPr>
+      <w:r>
+        <w:rPr>
+          <w:lang w:val="en-GB"/>
+        </w:rPr>
+        <w:t xml:space="preserve">SC1 </w:t>
+      </w:r>
+      <w:proofErr w:type="spellStart"/>
+      <w:r>
+        <w:rPr>
+          <w:lang w:val="en-GB"/>
+        </w:rPr>
+        <w:t>brgn</w:t>
+      </w:r>
+      <w:proofErr w:type="spellEnd"/>
+      <w:r>
+        <w:rPr>
+          <w:lang w:val="en-GB"/>
+        </w:rPr>
+        <w:tab/>
+      </w:r>
+      <w:r>
+        <w:rPr>
+          <w:lang w:val="en-GB"/>
+        </w:rPr>
+        <w:tab/>
+      </w:r>
+      <w:r>
+        <w:rPr>
+          <w:lang w:val="en-GB"/>
+        </w:rPr>
+        <w:tab/>
+      </w:r>
+      <w:r>
+        <w:rPr>
+          <w:lang w:val="en-GB"/>
+        </w:rPr>
+        <w:tab/>
+      </w:r>
+      <w:r>
+        <w:rPr>
+          <w:lang w:val="en-GB"/>
+        </w:rPr>
+        <w:tab/>
+      </w:r>
+      <w:r>
+        <w:rPr>
+          <w:lang w:val="en-GB"/>
+        </w:rPr>
+        <w:tab/>
+      </w:r>
+      <w:r>
+        <w:rPr>
+          <w:lang w:val="en-GB"/>
+        </w:rPr>
+        <w:tab/>
+      </w:r>
+      <w:r>
+        <w:rPr>
+          <w:lang w:val="en-GB"/>
+        </w:rPr>
+        <w:tab/>
+        <w:t>11</w:t>
+      </w:r>
+    </w:p>
+    <w:p>
+      <w:r>
+        <w:t xml:space="preserve">SD2 </w:t>
+      </w:r>
+      <w:proofErr w:type="spellStart"/>
+      <w:r>
+        <w:t>grrs</w:t>
+      </w:r>
+      <w:proofErr w:type="spellEnd"/>
+      <w:r>
+        <w:tab/>
+      </w:r>
+      <w:r>
+        <w:tab/>
+      </w:r>
+      <w:r>
+        <w:tab/>
+      </w:r>
+      <w:r>
+        <w:tab/>
+      </w:r>
+      <w:r>
+        <w:tab/>
+      </w:r>
+      <w:r>
+        <w:tab/>
+      </w:r>
+      <w:r>
+        <w:tab/>
+      </w:r>
+      <w:r>
+        <w:tab/>
+        <w:t>13</w:t>
+      </w:r>
+      <w:r>
+        <w:tab/>
+      </w:r>
+      <w:r>
+        <w:tab/>
+      </w:r>
+      <w:r>
+        <w:tab/>
+      </w:r>
+    </w:p>
+    <w:p>
+      <w:r>
+        <w:t xml:space="preserve">SC2 </w:t>
+      </w:r>
+      <w:r>
+        <w:t>3</w:t>
+      </w:r>
+      <w:r>
+        <w:t>wsrs</w:t>
+      </w:r>
+      <w:r>
+        <w:tab/>
+      </w:r>
+      <w:r>
+        <w:tab/>
+      </w:r>
+      <w:r>
+        <w:tab/>
+      </w:r>
+      <w:r>
+        <w:tab/>
+      </w:r>
+      <w:r>
+        <w:tab/>
+      </w:r>
+      <w:r>
+        <w:tab/>
+      </w:r>
+      <w:r>
+        <w:tab/>
+      </w:r>
+      <w:r>
+        <w:tab/>
+        <w:t>15</w:t>
+      </w:r>
+    </w:p>
+    <w:p>
+      <w:r>
+        <w:t xml:space="preserve">SD3 </w:t>
+      </w:r>
+      <w:proofErr w:type="spellStart"/>
+      <w:r>
+        <w:t>gegr</w:t>
+      </w:r>
+      <w:proofErr w:type="spellEnd"/>
+      <w:r>
+        <w:tab/>
+      </w:r>
+      <w:r>
+        <w:tab/>
+      </w:r>
+      <w:r>
+        <w:tab/>
+      </w:r>
+      <w:r>
+        <w:tab/>
+      </w:r>
+      <w:r>
+        <w:tab/>
+      </w:r>
+      <w:r>
+        <w:tab/>
+      </w:r>
+      <w:r>
+        <w:tab/>
+      </w:r>
+      <w:r>
+        <w:tab/>
+      </w:r>
+      <w:r>
+        <w:t>2</w:t>
+      </w:r>
+    </w:p>
+    <w:p>
+      <w:r>
+        <w:t xml:space="preserve">SC3 </w:t>
+      </w:r>
+      <w:proofErr w:type="spellStart"/>
+      <w:r>
+        <w:t>rsgr</w:t>
+      </w:r>
+      <w:proofErr w:type="spellEnd"/>
+      <w:r>
+        <w:tab/>
+      </w:r>
+      <w:r>
+        <w:tab/>
+      </w:r>
+      <w:r>
+        <w:tab/>
+      </w:r>
+      <w:r>
+        <w:tab/>
+      </w:r>
+      <w:r>
+        <w:tab/>
+      </w:r>
+      <w:r>
+        <w:tab/>
+      </w:r>
+      <w:r>
+        <w:tab/>
+      </w:r>
+      <w:r>
+        <w:tab/>
+        <w:t>4</w:t>
+      </w:r>
+    </w:p>
+    <w:p>
+      <w:r>
+        <w:t>SD4</w:t>
+      </w:r>
+      <w:r>
+        <w:t xml:space="preserve"> </w:t>
+      </w:r>
+      <w:proofErr w:type="spellStart"/>
+      <w:r>
+        <w:t>brbl</w:t>
+      </w:r>
+      <w:proofErr w:type="spellEnd"/>
+      <w:r>
+        <w:tab/>
+      </w:r>
+      <w:r>
+        <w:tab/>
+      </w:r>
+      <w:r>
+        <w:tab/>
+      </w:r>
+      <w:r>
+        <w:tab/>
+      </w:r>
+      <w:r>
+        <w:tab/>
+      </w:r>
+      <w:r>
+        <w:tab/>
+      </w:r>
+      <w:r>
+        <w:tab/>
+      </w:r>
+      <w:r>
+        <w:tab/>
+        <w:t>6</w:t>
+      </w:r>
+    </w:p>
+    <w:p>
+      <w:r>
+        <w:t>SC4</w:t>
+      </w:r>
+      <w:r>
+        <w:t xml:space="preserve"> </w:t>
+      </w:r>
+      <w:proofErr w:type="spellStart"/>
+      <w:r>
+        <w:t>wsbl</w:t>
+      </w:r>
+      <w:proofErr w:type="spellEnd"/>
+      <w:r>
+        <w:tab/>
+      </w:r>
+      <w:r>
+        <w:tab/>
+      </w:r>
+      <w:r>
+        <w:tab/>
+      </w:r>
+      <w:r>
+        <w:tab/>
+      </w:r>
+      <w:r>
+        <w:tab/>
+      </w:r>
+      <w:r>
+        <w:tab/>
+      </w:r>
+      <w:r>
+        <w:tab/>
+      </w:r>
+      <w:r>
+        <w:tab/>
+        <w:t>8</w:t>
+      </w:r>
     </w:p>
     <w:sectPr>
       <w:pgSz w:w="11906" w:h="16838"/>

</xml_diff>